<commit_message>
updated T06 weekly to include screenshot to alison
</commit_message>
<xml_diff>
--- a/Assignments/Semester2/T06-Weekly_Activity_Report.docx
+++ b/Assignments/Semester2/T06-Weekly_Activity_Report.docx
@@ -17,25 +17,7 @@
           <w:szCs w:val="24"/>
           <w:u w:val="single"/>
         </w:rPr>
-        <w:t>Team Assignment 0</w:t>
-      </w:r>
-      <w:r>
-        <w:rPr>
-          <w:rFonts w:eastAsia="Times New Roman" w:cs="Times New Roman" w:ascii="Times New Roman" w:hAnsi="Times New Roman"/>
-          <w:sz w:val="24"/>
-          <w:szCs w:val="24"/>
-          <w:u w:val="single"/>
-        </w:rPr>
-        <w:t>6</w:t>
-      </w:r>
-      <w:r>
-        <w:rPr>
-          <w:rFonts w:eastAsia="Times New Roman" w:cs="Times New Roman" w:ascii="Times New Roman" w:hAnsi="Times New Roman"/>
-          <w:sz w:val="24"/>
-          <w:szCs w:val="24"/>
-          <w:u w:val="single"/>
-        </w:rPr>
-        <w:t xml:space="preserve"> – Weekly Activity Report</w:t>
+        <w:t>Team Assignment 06 – Weekly Activity Report</w:t>
       </w:r>
     </w:p>
     <w:p>
@@ -169,15 +151,7 @@
           <w:sz w:val="24"/>
           <w:szCs w:val="24"/>
         </w:rPr>
-        <w:t xml:space="preserve"> </w:t>
-      </w:r>
-      <w:r>
-        <w:rPr>
-          <w:rFonts w:eastAsia="Times New Roman" w:cs="Times New Roman" w:ascii="Times New Roman" w:hAnsi="Times New Roman"/>
-          <w:sz w:val="24"/>
-          <w:szCs w:val="24"/>
-        </w:rPr>
-        <w:t>Mitchell Palmer</w:t>
+        <w:t xml:space="preserve"> Mitchell Palmer</w:t>
       </w:r>
     </w:p>
     <w:p>
@@ -240,15 +214,7 @@
           <w:sz w:val="24"/>
           <w:szCs w:val="24"/>
         </w:rPr>
-        <w:t>Bi-Weekly conference call with SM</w:t>
-      </w:r>
-      <w:r>
-        <w:rPr>
-          <w:rFonts w:eastAsia="Times New Roman" w:cs="Times New Roman" w:ascii="Times New Roman" w:hAnsi="Times New Roman"/>
-          <w:sz w:val="24"/>
-          <w:szCs w:val="24"/>
-        </w:rPr>
-        <w:t>E</w:t>
+        <w:t>Bi-Weekly conference call with SME</w:t>
       </w:r>
     </w:p>
     <w:p>
@@ -607,9 +573,9 @@
         <w:tblLook w:val="04a0" w:noVBand="1" w:noHBand="0" w:lastColumn="0" w:firstColumn="1" w:lastRow="0" w:firstRow="1"/>
       </w:tblPr>
       <w:tblGrid>
-        <w:gridCol w:w="1858"/>
-        <w:gridCol w:w="844"/>
-        <w:gridCol w:w="6658"/>
+        <w:gridCol w:w="1857"/>
+        <w:gridCol w:w="843"/>
+        <w:gridCol w:w="6660"/>
       </w:tblGrid>
       <w:tr>
         <w:trPr>
@@ -617,7 +583,7 @@
         </w:trPr>
         <w:tc>
           <w:tcPr>
-            <w:tcW w:w="1858" w:type="dxa"/>
+            <w:tcW w:w="1857" w:type="dxa"/>
             <w:tcBorders/>
             <w:shd w:fill="auto" w:val="clear"/>
             <w:vAlign w:val="center"/>
@@ -650,7 +616,7 @@
         </w:tc>
         <w:tc>
           <w:tcPr>
-            <w:tcW w:w="844" w:type="dxa"/>
+            <w:tcW w:w="843" w:type="dxa"/>
             <w:tcBorders/>
             <w:shd w:fill="auto" w:val="clear"/>
             <w:vAlign w:val="center"/>
@@ -682,7 +648,7 @@
         </w:tc>
         <w:tc>
           <w:tcPr>
-            <w:tcW w:w="6658" w:type="dxa"/>
+            <w:tcW w:w="6660" w:type="dxa"/>
             <w:tcBorders/>
             <w:shd w:fill="auto" w:val="clear"/>
             <w:vAlign w:val="center"/>
@@ -720,7 +686,7 @@
         </w:trPr>
         <w:tc>
           <w:tcPr>
-            <w:tcW w:w="1858" w:type="dxa"/>
+            <w:tcW w:w="1857" w:type="dxa"/>
             <w:tcBorders/>
             <w:shd w:fill="auto" w:val="clear"/>
             <w:vAlign w:val="center"/>
@@ -748,7 +714,7 @@
         </w:tc>
         <w:tc>
           <w:tcPr>
-            <w:tcW w:w="844" w:type="dxa"/>
+            <w:tcW w:w="843" w:type="dxa"/>
             <w:tcBorders/>
             <w:shd w:fill="auto" w:val="clear"/>
             <w:vAlign w:val="center"/>
@@ -766,21 +732,13 @@
                 <w:sz w:val="24"/>
                 <w:szCs w:val="24"/>
               </w:rPr>
-              <w:t>1</w:t>
-            </w:r>
-            <w:r>
-              <w:rPr>
-                <w:rFonts w:eastAsia="Times New Roman" w:cs="Times New Roman" w:ascii="Times New Roman" w:hAnsi="Times New Roman"/>
-                <w:sz w:val="24"/>
-                <w:szCs w:val="24"/>
-              </w:rPr>
-              <w:t>3</w:t>
+              <w:t>13</w:t>
             </w:r>
           </w:p>
         </w:tc>
         <w:tc>
           <w:tcPr>
-            <w:tcW w:w="6658" w:type="dxa"/>
+            <w:tcW w:w="6660" w:type="dxa"/>
             <w:tcBorders/>
             <w:shd w:fill="auto" w:val="clear"/>
             <w:vAlign w:val="center"/>
@@ -813,7 +771,7 @@
         </w:trPr>
         <w:tc>
           <w:tcPr>
-            <w:tcW w:w="1858" w:type="dxa"/>
+            <w:tcW w:w="1857" w:type="dxa"/>
             <w:tcBorders/>
             <w:shd w:fill="auto" w:val="clear"/>
             <w:vAlign w:val="center"/>
@@ -841,7 +799,7 @@
         </w:tc>
         <w:tc>
           <w:tcPr>
-            <w:tcW w:w="844" w:type="dxa"/>
+            <w:tcW w:w="843" w:type="dxa"/>
             <w:tcBorders/>
             <w:shd w:fill="auto" w:val="clear"/>
             <w:vAlign w:val="center"/>
@@ -865,7 +823,7 @@
         </w:tc>
         <w:tc>
           <w:tcPr>
-            <w:tcW w:w="6658" w:type="dxa"/>
+            <w:tcW w:w="6660" w:type="dxa"/>
             <w:tcBorders/>
             <w:shd w:fill="auto" w:val="clear"/>
             <w:vAlign w:val="center"/>
@@ -898,7 +856,7 @@
         </w:trPr>
         <w:tc>
           <w:tcPr>
-            <w:tcW w:w="1858" w:type="dxa"/>
+            <w:tcW w:w="1857" w:type="dxa"/>
             <w:tcBorders/>
             <w:shd w:fill="auto" w:val="clear"/>
             <w:vAlign w:val="center"/>
@@ -926,7 +884,7 @@
         </w:tc>
         <w:tc>
           <w:tcPr>
-            <w:tcW w:w="844" w:type="dxa"/>
+            <w:tcW w:w="843" w:type="dxa"/>
             <w:tcBorders/>
             <w:shd w:fill="auto" w:val="clear"/>
             <w:vAlign w:val="center"/>
@@ -954,7 +912,7 @@
         </w:tc>
         <w:tc>
           <w:tcPr>
-            <w:tcW w:w="6658" w:type="dxa"/>
+            <w:tcW w:w="6660" w:type="dxa"/>
             <w:tcBorders/>
             <w:shd w:fill="auto" w:val="clear"/>
             <w:vAlign w:val="center"/>
@@ -987,7 +945,7 @@
         </w:trPr>
         <w:tc>
           <w:tcPr>
-            <w:tcW w:w="1858" w:type="dxa"/>
+            <w:tcW w:w="1857" w:type="dxa"/>
             <w:tcBorders/>
             <w:shd w:fill="auto" w:val="clear"/>
             <w:vAlign w:val="center"/>
@@ -1015,7 +973,7 @@
         </w:tc>
         <w:tc>
           <w:tcPr>
-            <w:tcW w:w="844" w:type="dxa"/>
+            <w:tcW w:w="843" w:type="dxa"/>
             <w:tcBorders/>
             <w:shd w:fill="auto" w:val="clear"/>
             <w:vAlign w:val="center"/>
@@ -1039,7 +997,7 @@
         </w:tc>
         <w:tc>
           <w:tcPr>
-            <w:tcW w:w="6658" w:type="dxa"/>
+            <w:tcW w:w="6660" w:type="dxa"/>
             <w:tcBorders/>
             <w:shd w:fill="auto" w:val="clear"/>
             <w:vAlign w:val="center"/>
@@ -1068,7 +1026,7 @@
         </w:trPr>
         <w:tc>
           <w:tcPr>
-            <w:tcW w:w="1858" w:type="dxa"/>
+            <w:tcW w:w="1857" w:type="dxa"/>
             <w:tcBorders/>
             <w:shd w:fill="auto" w:val="clear"/>
             <w:vAlign w:val="center"/>
@@ -1096,7 +1054,7 @@
         </w:tc>
         <w:tc>
           <w:tcPr>
-            <w:tcW w:w="844" w:type="dxa"/>
+            <w:tcW w:w="843" w:type="dxa"/>
             <w:tcBorders/>
             <w:shd w:fill="auto" w:val="clear"/>
             <w:vAlign w:val="center"/>
@@ -1114,21 +1072,13 @@
                 <w:sz w:val="24"/>
                 <w:szCs w:val="24"/>
               </w:rPr>
-              <w:t>1</w:t>
-            </w:r>
-            <w:r>
-              <w:rPr>
-                <w:rFonts w:eastAsia="Times New Roman" w:cs="Times New Roman" w:ascii="Times New Roman" w:hAnsi="Times New Roman"/>
-                <w:sz w:val="24"/>
-                <w:szCs w:val="24"/>
-              </w:rPr>
-              <w:t>4</w:t>
+              <w:t>14</w:t>
             </w:r>
           </w:p>
         </w:tc>
         <w:tc>
           <w:tcPr>
-            <w:tcW w:w="6658" w:type="dxa"/>
+            <w:tcW w:w="6660" w:type="dxa"/>
             <w:tcBorders/>
             <w:shd w:fill="auto" w:val="clear"/>
             <w:vAlign w:val="center"/>
@@ -1178,6 +1128,62 @@
       </w:pPr>
       <w:r>
         <w:rPr/>
+      </w:r>
+    </w:p>
+    <w:p>
+      <w:pPr>
+        <w:pStyle w:val="Normal"/>
+        <w:spacing w:lineRule="auto" w:line="240" w:before="0" w:after="160"/>
+        <w:rPr/>
+      </w:pPr>
+      <w:r>
+        <w:rPr/>
+        <w:drawing>
+          <wp:anchor behindDoc="0" distT="0" distB="0" distL="0" distR="0" simplePos="0" locked="0" layoutInCell="1" allowOverlap="1" relativeHeight="3">
+            <wp:simplePos x="0" y="0"/>
+            <wp:positionH relativeFrom="column">
+              <wp:posOffset>280670</wp:posOffset>
+            </wp:positionH>
+            <wp:positionV relativeFrom="paragraph">
+              <wp:posOffset>525145</wp:posOffset>
+            </wp:positionV>
+            <wp:extent cx="5382260" cy="2430780"/>
+            <wp:effectExtent l="0" t="0" r="0" b="0"/>
+            <wp:wrapSquare wrapText="largest"/>
+            <wp:docPr id="2" name="Image1" descr=""/>
+            <wp:cNvGraphicFramePr>
+              <a:graphicFrameLocks xmlns:a="http://schemas.openxmlformats.org/drawingml/2006/main" noChangeAspect="1"/>
+            </wp:cNvGraphicFramePr>
+            <a:graphic xmlns:a="http://schemas.openxmlformats.org/drawingml/2006/main">
+              <a:graphicData uri="http://schemas.openxmlformats.org/drawingml/2006/picture">
+                <pic:pic xmlns:pic="http://schemas.openxmlformats.org/drawingml/2006/picture">
+                  <pic:nvPicPr>
+                    <pic:cNvPr id="2" name="Image1" descr=""/>
+                    <pic:cNvPicPr>
+                      <a:picLocks noChangeAspect="1" noChangeArrowheads="1"/>
+                    </pic:cNvPicPr>
+                  </pic:nvPicPr>
+                  <pic:blipFill>
+                    <a:blip r:embed="rId3"/>
+                    <a:srcRect l="0" t="9116" r="47433" b="48672"/>
+                    <a:stretch>
+                      <a:fillRect/>
+                    </a:stretch>
+                  </pic:blipFill>
+                  <pic:spPr bwMode="auto">
+                    <a:xfrm>
+                      <a:off x="0" y="0"/>
+                      <a:ext cx="5382260" cy="2430780"/>
+                    </a:xfrm>
+                    <a:prstGeom prst="rect">
+                      <a:avLst/>
+                    </a:prstGeom>
+                  </pic:spPr>
+                </pic:pic>
+              </a:graphicData>
+            </a:graphic>
+          </wp:anchor>
+        </w:drawing>
       </w:r>
     </w:p>
     <w:sectPr>
@@ -1206,6 +1212,8 @@
       </w:pPr>
       <w:rPr>
         <w:rFonts w:ascii="Symbol" w:hAnsi="Symbol" w:cs="Symbol" w:hint="default"/>
+        <w:sz w:val="24"/>
+        <w:rFonts w:cs="Symbol"/>
       </w:rPr>
     </w:lvl>
     <w:lvl w:ilvl="1">
@@ -1232,6 +1240,7 @@
       </w:pPr>
       <w:rPr>
         <w:rFonts w:ascii="Wingdings" w:hAnsi="Wingdings" w:cs="Wingdings" w:hint="default"/>
+        <w:rFonts w:cs="Wingdings"/>
       </w:rPr>
     </w:lvl>
     <w:lvl w:ilvl="3">
@@ -1244,6 +1253,7 @@
       </w:pPr>
       <w:rPr>
         <w:rFonts w:ascii="Symbol" w:hAnsi="Symbol" w:cs="Symbol" w:hint="default"/>
+        <w:rFonts w:cs="Symbol"/>
       </w:rPr>
     </w:lvl>
     <w:lvl w:ilvl="4">
@@ -1269,6 +1279,7 @@
       </w:pPr>
       <w:rPr>
         <w:rFonts w:ascii="Wingdings" w:hAnsi="Wingdings" w:cs="Wingdings" w:hint="default"/>
+        <w:rFonts w:cs="Wingdings"/>
       </w:rPr>
     </w:lvl>
     <w:lvl w:ilvl="6">
@@ -1281,6 +1292,7 @@
       </w:pPr>
       <w:rPr>
         <w:rFonts w:ascii="Symbol" w:hAnsi="Symbol" w:cs="Symbol" w:hint="default"/>
+        <w:rFonts w:cs="Symbol"/>
       </w:rPr>
     </w:lvl>
     <w:lvl w:ilvl="7">
@@ -1306,6 +1318,7 @@
       </w:pPr>
       <w:rPr>
         <w:rFonts w:ascii="Wingdings" w:hAnsi="Wingdings" w:cs="Wingdings" w:hint="default"/>
+        <w:rFonts w:cs="Wingdings"/>
       </w:rPr>
     </w:lvl>
   </w:abstractNum>
@@ -1320,6 +1333,8 @@
       </w:pPr>
       <w:rPr>
         <w:rFonts w:ascii="Symbol" w:hAnsi="Symbol" w:cs="Symbol" w:hint="default"/>
+        <w:sz w:val="24"/>
+        <w:rFonts w:cs="Symbol"/>
       </w:rPr>
     </w:lvl>
     <w:lvl w:ilvl="1">
@@ -1345,6 +1360,7 @@
       </w:pPr>
       <w:rPr>
         <w:rFonts w:ascii="Wingdings" w:hAnsi="Wingdings" w:cs="Wingdings" w:hint="default"/>
+        <w:rFonts w:cs="Wingdings"/>
       </w:rPr>
     </w:lvl>
     <w:lvl w:ilvl="3">
@@ -1357,6 +1373,7 @@
       </w:pPr>
       <w:rPr>
         <w:rFonts w:ascii="Symbol" w:hAnsi="Symbol" w:cs="Symbol" w:hint="default"/>
+        <w:rFonts w:cs="Symbol"/>
       </w:rPr>
     </w:lvl>
     <w:lvl w:ilvl="4">
@@ -1382,6 +1399,7 @@
       </w:pPr>
       <w:rPr>
         <w:rFonts w:ascii="Wingdings" w:hAnsi="Wingdings" w:cs="Wingdings" w:hint="default"/>
+        <w:rFonts w:cs="Wingdings"/>
       </w:rPr>
     </w:lvl>
     <w:lvl w:ilvl="6">
@@ -1394,6 +1412,7 @@
       </w:pPr>
       <w:rPr>
         <w:rFonts w:ascii="Symbol" w:hAnsi="Symbol" w:cs="Symbol" w:hint="default"/>
+        <w:rFonts w:cs="Symbol"/>
       </w:rPr>
     </w:lvl>
     <w:lvl w:ilvl="7">
@@ -1419,6 +1438,7 @@
       </w:pPr>
       <w:rPr>
         <w:rFonts w:ascii="Wingdings" w:hAnsi="Wingdings" w:cs="Wingdings" w:hint="default"/>
+        <w:rFonts w:cs="Wingdings"/>
       </w:rPr>
     </w:lvl>
   </w:abstractNum>
@@ -1532,7 +1552,6 @@
     <w:rPrDefault>
       <w:rPr>
         <w:rFonts w:ascii="Calibri" w:hAnsi="Calibri" w:eastAsia="Calibri" w:cs="" w:asciiTheme="minorHAnsi" w:cstheme="minorBidi" w:eastAsiaTheme="minorHAnsi" w:hAnsiTheme="minorHAnsi"/>
-        <w:sz w:val="22"/>
         <w:szCs w:val="22"/>
         <w:lang w:val="en-US" w:eastAsia="en-US" w:bidi="ar-SA"/>
       </w:rPr>

</xml_diff>